<commit_message>
Exam Preparation - BookStore Task Added
</commit_message>
<xml_diff>
--- a/Programming with C#/0. Exams/Telerik 2013-2014 - Databases/Databases - Exam Preparation/Databases-Practical-Exam-September-2014.docx
+++ b/Programming with C#/0. Exams/Telerik 2013-2014 - Databases/Databases - Exam Preparation/Databases-Practical-Exam-September-2014.docx
@@ -178,12 +178,20 @@
       <w:r>
         <w:t>Design a database schema “</w:t>
       </w:r>
+      <w:proofErr w:type="spellStart"/>
       <w:r>
         <w:rPr>
           <w:b/>
         </w:rPr>
-        <w:t>Toys store</w:t>
-      </w:r>
+        <w:t>ToysS</w:t>
+      </w:r>
+      <w:r>
+        <w:rPr>
+          <w:b/>
+        </w:rPr>
+        <w:t>tore</w:t>
+      </w:r>
+      <w:proofErr w:type="spellEnd"/>
       <w:r>
         <w:t xml:space="preserve">” </w:t>
       </w:r>
@@ -226,6 +234,14 @@
       <w:r>
         <w:t>.</w:t>
       </w:r>
+      <w:r>
+        <w:t xml:space="preserve"> </w:t>
+      </w:r>
+      <w:r>
+        <w:t>Ensure data integrity is fulfilled.</w:t>
+      </w:r>
+      <w:bookmarkStart w:id="0" w:name="_GoBack"/>
+      <w:bookmarkEnd w:id="0"/>
     </w:p>
     <w:p>
       <w:r>
@@ -245,6 +261,17 @@
       </w:r>
       <w:r>
         <w:t>(without the data)</w:t>
+      </w:r>
+      <w:r>
+        <w:t>, backup (.</w:t>
+      </w:r>
+      <w:proofErr w:type="spellStart"/>
+      <w:r>
+        <w:t>bak</w:t>
+      </w:r>
+      <w:proofErr w:type="spellEnd"/>
+      <w:r>
+        <w:t xml:space="preserve"> file)</w:t>
       </w:r>
       <w:r>
         <w:t xml:space="preserve"> and a </w:t>
@@ -311,19 +338,34 @@
         <w:t xml:space="preserve">Use C# to implement an application for generating random sample data in the toys store. </w:t>
       </w:r>
       <w:r>
-        <w:t>Create at least 100 manufacturers, 10</w:t>
-      </w:r>
-      <w:r>
-        <w:t xml:space="preserve"> </w:t>
-      </w:r>
-      <w:r>
-        <w:t>00</w:t>
+        <w:t xml:space="preserve">Create at least </w:t>
+      </w:r>
+      <w:r>
+        <w:t>50</w:t>
+      </w:r>
+      <w:r>
+        <w:t xml:space="preserve"> manufacturers, 1</w:t>
       </w:r>
       <w:r>
         <w:t>0</w:t>
       </w:r>
       <w:r>
-        <w:t xml:space="preserve"> categories, 100 price ranges and 1 000 0000 toys.</w:t>
+        <w:t>0</w:t>
+      </w:r>
+      <w:r>
+        <w:t xml:space="preserve"> categories,</w:t>
+      </w:r>
+      <w:r>
+        <w:t xml:space="preserve"> 100 </w:t>
+      </w:r>
+      <w:r>
+        <w:t>age</w:t>
+      </w:r>
+      <w:r>
+        <w:t xml:space="preserve"> ranges and 20 000</w:t>
+      </w:r>
+      <w:r>
+        <w:t xml:space="preserve"> toys.</w:t>
       </w:r>
     </w:p>
     <w:p>
@@ -363,8 +405,6 @@
       <w:r>
         <w:t>15</w:t>
       </w:r>
-      <w:bookmarkStart w:id="0" w:name="_GoBack"/>
-      <w:bookmarkEnd w:id="0"/>
       <w:r>
         <w:t xml:space="preserve"> points)</w:t>
       </w:r>
@@ -417,9 +457,6 @@
       <w:r>
         <w:t>, inclusive</w:t>
       </w:r>
-      <w:r>
-        <w:t>. Group the results by manufacturer</w:t>
-      </w:r>
     </w:p>
     <w:p>
       <w:pPr>
@@ -445,10 +482,7 @@
         <w:t xml:space="preserve">and color </w:t>
       </w:r>
       <w:r>
-        <w:t>from category “boys” as well a</w:t>
-      </w:r>
-      <w:r>
-        <w:t>s all toys without any category</w:t>
+        <w:t xml:space="preserve">from category “boys” </w:t>
       </w:r>
     </w:p>
     <w:p>
@@ -499,12 +533,6 @@
       <w:r>
         <w:t xml:space="preserve">. </w:t>
       </w:r>
-      <w:r>
-        <w:t>Ensu</w:t>
-      </w:r>
-      <w:r>
-        <w:t>re data integrity is fulfilled.</w:t>
-      </w:r>
     </w:p>
     <w:p>
       <w:pPr>
@@ -683,15 +711,7 @@
         <w:t>.</w:t>
       </w:r>
       <w:r>
-        <w:t xml:space="preserve"> Each author could be a book author, review </w:t>
-      </w:r>
-      <w:proofErr w:type="gramStart"/>
-      <w:r>
-        <w:t>author</w:t>
-      </w:r>
-      <w:proofErr w:type="gramEnd"/>
-      <w:r>
-        <w:t xml:space="preserve"> or </w:t>
+        <w:t xml:space="preserve"> Each author could be a book author, review author or </w:t>
       </w:r>
       <w:r>
         <w:t xml:space="preserve">even </w:t>
@@ -7597,7 +7617,7 @@
             <w:rPr>
               <w:noProof/>
             </w:rPr>
-            <w:t>2</w:t>
+            <w:t>1</w:t>
           </w:r>
           <w:r>
             <w:fldChar w:fldCharType="end"/>
@@ -7605,27 +7625,14 @@
           <w:r>
             <w:t xml:space="preserve"> of </w:t>
           </w:r>
-          <w:r>
-            <w:fldChar w:fldCharType="begin"/>
-          </w:r>
-          <w:r>
-            <w:instrText xml:space="preserve"> NUMPAGES </w:instrText>
-          </w:r>
-          <w:r>
-            <w:fldChar w:fldCharType="separate"/>
-          </w:r>
-          <w:r>
-            <w:rPr>
-              <w:noProof/>
-            </w:rPr>
-            <w:t>6</w:t>
-          </w:r>
-          <w:r>
-            <w:rPr>
-              <w:noProof/>
-            </w:rPr>
-            <w:fldChar w:fldCharType="end"/>
-          </w:r>
+          <w:fldSimple w:instr=" NUMPAGES ">
+            <w:r>
+              <w:rPr>
+                <w:noProof/>
+              </w:rPr>
+              <w:t>6</w:t>
+            </w:r>
+          </w:fldSimple>
         </w:p>
       </w:tc>
       <w:tc>
@@ -10380,7 +10387,7 @@
   <a:extraClrSchemeLst/>
   <a:extLst>
     <a:ext uri="{05A4C25C-085E-4340-85A3-A5531E510DB2}">
-      <thm15:themeFamily xmlns:thm15="http://schemas.microsoft.com/office/thememl/2012/main" xmlns="" name="Office Theme" id="{62F939B6-93AF-4DB8-9C6B-D6C7DFDC589F}" vid="{4A3C46E8-61CC-4603-A589-7422A47A8E4A}"/>
+      <thm15:themeFamily xmlns="" xmlns:thm15="http://schemas.microsoft.com/office/thememl/2012/main" name="Office Theme" id="{62F939B6-93AF-4DB8-9C6B-D6C7DFDC589F}" vid="{4A3C46E8-61CC-4603-A589-7422A47A8E4A}"/>
     </a:ext>
   </a:extLst>
 </a:theme>
@@ -10391,7 +10398,7 @@
 </file>
 
 <file path=customXml/itemProps1.xml><?xml version="1.0" encoding="utf-8"?>
-<ds:datastoreItem xmlns:ds="http://schemas.openxmlformats.org/officeDocument/2006/customXml" ds:itemID="{95DC99ED-C8A1-4020-B54A-B30193EEE94B}">
+<ds:datastoreItem xmlns:ds="http://schemas.openxmlformats.org/officeDocument/2006/customXml" ds:itemID="{A93F13EE-E180-4962-9278-A6931C66B42D}">
   <ds:schemaRefs>
     <ds:schemaRef ds:uri="http://schemas.openxmlformats.org/officeDocument/2006/bibliography"/>
   </ds:schemaRefs>

</xml_diff>